<commit_message>
✅ Prueba 1 superada: validación de campos vacíos en registro implementada correctamente
</commit_message>
<xml_diff>
--- a/Contexto_Lector_Global_v1.5_completo.docx
+++ b/Contexto_Lector_Global_v1.5_completo.docx
@@ -1705,6 +1705,303 @@
           <w:lang w:val="es-CO"/>
         </w:rPr>
         <w:t>Este enfoque mejora drásticamente la experiencia de usuario, profesionaliza la navegación y deja la base lista para futuras funcionalidades como recuperación de sesión, tokens persistentes y usuarios recordados.</w:t>
+      </w:r>
+    </w:p>
+    <w:p>
+      <w:pPr>
+        <w:rPr>
+          <w:lang w:val="es-CO"/>
+        </w:rPr>
+      </w:pPr>
+      <w:r>
+        <w:rPr>
+          <w:lang w:val="es-CO"/>
+        </w:rPr>
+        <w:br w:type="page"/>
+      </w:r>
+    </w:p>
+    <w:p>
+      <w:pPr>
+        <w:rPr>
+          <w:lang w:val="es-CO"/>
+        </w:rPr>
+      </w:pPr>
+      <w:r>
+        <w:rPr>
+          <w:rFonts w:ascii="Segoe UI Emoji" w:hAnsi="Segoe UI Emoji" w:cs="Segoe UI Emoji"/>
+          <w:b/>
+          <w:bCs/>
+          <w:lang w:val="es-CO"/>
+        </w:rPr>
+        <w:t>🟩</w:t>
+      </w:r>
+      <w:r>
+        <w:rPr>
+          <w:b/>
+          <w:bCs/>
+          <w:lang w:val="es-CO"/>
+        </w:rPr>
+        <w:t xml:space="preserve"> Corrección de carga de imágenes en botones sociales</w:t>
+      </w:r>
+    </w:p>
+    <w:p>
+      <w:pPr>
+        <w:rPr>
+          <w:lang w:val="es-CO"/>
+        </w:rPr>
+      </w:pPr>
+      <w:r>
+        <w:rPr>
+          <w:lang w:val="es-CO"/>
+        </w:rPr>
+        <w:pict w14:anchorId="4117601C">
+          <v:rect id="_x0000_i1047" style="width:0;height:1.5pt" o:hralign="center" o:hrstd="t" o:hr="t" fillcolor="#a0a0a0" stroked="f"/>
+        </w:pict>
+      </w:r>
+    </w:p>
+    <w:p>
+      <w:pPr>
+        <w:rPr>
+          <w:lang w:val="fr-CA"/>
+        </w:rPr>
+      </w:pPr>
+      <w:r>
+        <w:rPr>
+          <w:rFonts w:ascii="Segoe UI Emoji" w:hAnsi="Segoe UI Emoji" w:cs="Segoe UI Emoji"/>
+          <w:lang w:val="es-CO"/>
+        </w:rPr>
+        <w:t>📌</w:t>
+      </w:r>
+      <w:r>
+        <w:rPr>
+          <w:lang w:val="fr-CA"/>
+        </w:rPr>
+        <w:t xml:space="preserve"> </w:t>
+      </w:r>
+      <w:r>
+        <w:rPr>
+          <w:b/>
+          <w:bCs/>
+          <w:lang w:val="fr-CA"/>
+        </w:rPr>
+        <w:t>Fecha:</w:t>
+      </w:r>
+      <w:r>
+        <w:rPr>
+          <w:lang w:val="fr-CA"/>
+        </w:rPr>
+        <w:t xml:space="preserve"> 29 de abril de 2025</w:t>
+      </w:r>
+      <w:r>
+        <w:rPr>
+          <w:lang w:val="fr-CA"/>
+        </w:rPr>
+        <w:br/>
+      </w:r>
+      <w:r>
+        <w:rPr>
+          <w:b/>
+          <w:bCs/>
+          <w:lang w:val="fr-CA"/>
+        </w:rPr>
+        <w:t>Commit:</w:t>
+      </w:r>
+      <w:r>
+        <w:rPr>
+          <w:lang w:val="fr-CA"/>
+        </w:rPr>
+        <w:t xml:space="preserve"> b0f7f14</w:t>
+      </w:r>
+      <w:r>
+        <w:rPr>
+          <w:lang w:val="fr-CA"/>
+        </w:rPr>
+        <w:br/>
+      </w:r>
+      <w:r>
+        <w:rPr>
+          <w:b/>
+          <w:bCs/>
+          <w:lang w:val="fr-CA"/>
+        </w:rPr>
+        <w:t>Archivos:</w:t>
+      </w:r>
+      <w:r>
+        <w:rPr>
+          <w:lang w:val="fr-CA"/>
+        </w:rPr>
+        <w:t xml:space="preserve"> assets/images/google.png, assets/images/facebook.png</w:t>
+      </w:r>
+    </w:p>
+    <w:p>
+      <w:pPr>
+        <w:rPr>
+          <w:lang w:val="es-CO"/>
+        </w:rPr>
+      </w:pPr>
+      <w:r>
+        <w:rPr>
+          <w:b/>
+          <w:bCs/>
+          <w:lang w:val="es-CO"/>
+        </w:rPr>
+        <w:t>Descripción del avance:</w:t>
+      </w:r>
+    </w:p>
+    <w:p>
+      <w:pPr>
+        <w:rPr>
+          <w:lang w:val="es-CO"/>
+        </w:rPr>
+      </w:pPr>
+      <w:r>
+        <w:rPr>
+          <w:lang w:val="es-CO"/>
+        </w:rPr>
+        <w:t>Se solucionó el error visual en la pantalla de inicio de sesión causado por la falta de imágenes de los botones de autenticación con Google y Facebook. Para ello se realizaron los siguientes pasos:</w:t>
+      </w:r>
+    </w:p>
+    <w:p>
+      <w:pPr>
+        <w:numPr>
+          <w:ilvl w:val="0"/>
+          <w:numId w:val="13"/>
+        </w:numPr>
+        <w:rPr>
+          <w:lang w:val="es-CO"/>
+        </w:rPr>
+      </w:pPr>
+      <w:r>
+        <w:rPr>
+          <w:lang w:val="es-CO"/>
+        </w:rPr>
+        <w:t>Se creó (o verificó) la carpeta assets/</w:t>
+      </w:r>
+      <w:proofErr w:type="spellStart"/>
+      <w:r>
+        <w:rPr>
+          <w:lang w:val="es-CO"/>
+        </w:rPr>
+        <w:t>images</w:t>
+      </w:r>
+      <w:proofErr w:type="spellEnd"/>
+      <w:r>
+        <w:rPr>
+          <w:lang w:val="es-CO"/>
+        </w:rPr>
+        <w:t>/.</w:t>
+      </w:r>
+    </w:p>
+    <w:p>
+      <w:pPr>
+        <w:numPr>
+          <w:ilvl w:val="0"/>
+          <w:numId w:val="13"/>
+        </w:numPr>
+        <w:rPr>
+          <w:lang w:val="es-CO"/>
+        </w:rPr>
+      </w:pPr>
+      <w:r>
+        <w:rPr>
+          <w:lang w:val="es-CO"/>
+        </w:rPr>
+        <w:t>Se descargaron y renombraron correctamente los íconos oficiales de Google y Facebook en formato .png.</w:t>
+      </w:r>
+    </w:p>
+    <w:p>
+      <w:pPr>
+        <w:numPr>
+          <w:ilvl w:val="0"/>
+          <w:numId w:val="13"/>
+        </w:numPr>
+        <w:rPr>
+          <w:lang w:val="es-CO"/>
+        </w:rPr>
+      </w:pPr>
+      <w:r>
+        <w:rPr>
+          <w:lang w:val="es-CO"/>
+        </w:rPr>
+        <w:t>Se almacenaron en la ruta esperada por Flutter.</w:t>
+      </w:r>
+    </w:p>
+    <w:p>
+      <w:pPr>
+        <w:numPr>
+          <w:ilvl w:val="0"/>
+          <w:numId w:val="13"/>
+        </w:numPr>
+        <w:rPr>
+          <w:lang w:val="es-CO"/>
+        </w:rPr>
+      </w:pPr>
+      <w:r>
+        <w:rPr>
+          <w:lang w:val="es-CO"/>
+        </w:rPr>
+        <w:t>Se verificó que las imágenes cargaran correctamente desde el código sin errores.</w:t>
+      </w:r>
+    </w:p>
+    <w:p>
+      <w:pPr>
+        <w:numPr>
+          <w:ilvl w:val="0"/>
+          <w:numId w:val="13"/>
+        </w:numPr>
+        <w:rPr>
+          <w:lang w:val="es-CO"/>
+        </w:rPr>
+      </w:pPr>
+      <w:r>
+        <w:rPr>
+          <w:lang w:val="es-CO"/>
+        </w:rPr>
+        <w:t>Se eliminó un archivo mal nombrado (google_logo.png .png) que interfería con la carga de recursos.</w:t>
+      </w:r>
+    </w:p>
+    <w:p>
+      <w:pPr>
+        <w:numPr>
+          <w:ilvl w:val="0"/>
+          <w:numId w:val="13"/>
+        </w:numPr>
+        <w:rPr>
+          <w:lang w:val="es-CO"/>
+        </w:rPr>
+      </w:pPr>
+      <w:r>
+        <w:rPr>
+          <w:lang w:val="es-CO"/>
+        </w:rPr>
+        <w:t>Se volvió a compilar con éxito y se visualizó la interfaz funcionando de forma elegante y profesional.</w:t>
+      </w:r>
+    </w:p>
+    <w:p>
+      <w:pPr>
+        <w:rPr>
+          <w:lang w:val="es-CO"/>
+        </w:rPr>
+      </w:pPr>
+      <w:r>
+        <w:rPr>
+          <w:lang w:val="es-CO"/>
+        </w:rPr>
+        <w:t xml:space="preserve">Esta corrección mejora la estética del </w:t>
+      </w:r>
+      <w:proofErr w:type="spellStart"/>
+      <w:r>
+        <w:rPr>
+          <w:lang w:val="es-CO"/>
+        </w:rPr>
+        <w:t>login</w:t>
+      </w:r>
+      <w:proofErr w:type="spellEnd"/>
+      <w:r>
+        <w:rPr>
+          <w:lang w:val="es-CO"/>
+        </w:rPr>
+        <w:t xml:space="preserve"> y completa la estructura visual necesaria para un sistema de autenticación social.</w:t>
       </w:r>
     </w:p>
     <w:p>
@@ -2199,6 +2496,155 @@
     <w:nsid w:val="2C5F66BC"/>
     <w:multiLevelType w:val="multilevel"/>
     <w:tmpl w:val="33C0A6E2"/>
+    <w:lvl w:ilvl="0">
+      <w:start w:val="1"/>
+      <w:numFmt w:val="bullet"/>
+      <w:lvlText w:val=""/>
+      <w:lvlJc w:val="left"/>
+      <w:pPr>
+        <w:tabs>
+          <w:tab w:val="num" w:pos="720"/>
+        </w:tabs>
+        <w:ind w:left="720" w:hanging="360"/>
+      </w:pPr>
+      <w:rPr>
+        <w:rFonts w:ascii="Symbol" w:hAnsi="Symbol" w:hint="default"/>
+        <w:sz w:val="20"/>
+      </w:rPr>
+    </w:lvl>
+    <w:lvl w:ilvl="1" w:tentative="1">
+      <w:start w:val="1"/>
+      <w:numFmt w:val="bullet"/>
+      <w:lvlText w:val="o"/>
+      <w:lvlJc w:val="left"/>
+      <w:pPr>
+        <w:tabs>
+          <w:tab w:val="num" w:pos="1440"/>
+        </w:tabs>
+        <w:ind w:left="1440" w:hanging="360"/>
+      </w:pPr>
+      <w:rPr>
+        <w:rFonts w:ascii="Courier New" w:hAnsi="Courier New" w:hint="default"/>
+        <w:sz w:val="20"/>
+      </w:rPr>
+    </w:lvl>
+    <w:lvl w:ilvl="2" w:tentative="1">
+      <w:start w:val="1"/>
+      <w:numFmt w:val="bullet"/>
+      <w:lvlText w:val=""/>
+      <w:lvlJc w:val="left"/>
+      <w:pPr>
+        <w:tabs>
+          <w:tab w:val="num" w:pos="2160"/>
+        </w:tabs>
+        <w:ind w:left="2160" w:hanging="360"/>
+      </w:pPr>
+      <w:rPr>
+        <w:rFonts w:ascii="Wingdings" w:hAnsi="Wingdings" w:hint="default"/>
+        <w:sz w:val="20"/>
+      </w:rPr>
+    </w:lvl>
+    <w:lvl w:ilvl="3" w:tentative="1">
+      <w:start w:val="1"/>
+      <w:numFmt w:val="bullet"/>
+      <w:lvlText w:val=""/>
+      <w:lvlJc w:val="left"/>
+      <w:pPr>
+        <w:tabs>
+          <w:tab w:val="num" w:pos="2880"/>
+        </w:tabs>
+        <w:ind w:left="2880" w:hanging="360"/>
+      </w:pPr>
+      <w:rPr>
+        <w:rFonts w:ascii="Wingdings" w:hAnsi="Wingdings" w:hint="default"/>
+        <w:sz w:val="20"/>
+      </w:rPr>
+    </w:lvl>
+    <w:lvl w:ilvl="4" w:tentative="1">
+      <w:start w:val="1"/>
+      <w:numFmt w:val="bullet"/>
+      <w:lvlText w:val=""/>
+      <w:lvlJc w:val="left"/>
+      <w:pPr>
+        <w:tabs>
+          <w:tab w:val="num" w:pos="3600"/>
+        </w:tabs>
+        <w:ind w:left="3600" w:hanging="360"/>
+      </w:pPr>
+      <w:rPr>
+        <w:rFonts w:ascii="Wingdings" w:hAnsi="Wingdings" w:hint="default"/>
+        <w:sz w:val="20"/>
+      </w:rPr>
+    </w:lvl>
+    <w:lvl w:ilvl="5" w:tentative="1">
+      <w:start w:val="1"/>
+      <w:numFmt w:val="bullet"/>
+      <w:lvlText w:val=""/>
+      <w:lvlJc w:val="left"/>
+      <w:pPr>
+        <w:tabs>
+          <w:tab w:val="num" w:pos="4320"/>
+        </w:tabs>
+        <w:ind w:left="4320" w:hanging="360"/>
+      </w:pPr>
+      <w:rPr>
+        <w:rFonts w:ascii="Wingdings" w:hAnsi="Wingdings" w:hint="default"/>
+        <w:sz w:val="20"/>
+      </w:rPr>
+    </w:lvl>
+    <w:lvl w:ilvl="6" w:tentative="1">
+      <w:start w:val="1"/>
+      <w:numFmt w:val="bullet"/>
+      <w:lvlText w:val=""/>
+      <w:lvlJc w:val="left"/>
+      <w:pPr>
+        <w:tabs>
+          <w:tab w:val="num" w:pos="5040"/>
+        </w:tabs>
+        <w:ind w:left="5040" w:hanging="360"/>
+      </w:pPr>
+      <w:rPr>
+        <w:rFonts w:ascii="Wingdings" w:hAnsi="Wingdings" w:hint="default"/>
+        <w:sz w:val="20"/>
+      </w:rPr>
+    </w:lvl>
+    <w:lvl w:ilvl="7" w:tentative="1">
+      <w:start w:val="1"/>
+      <w:numFmt w:val="bullet"/>
+      <w:lvlText w:val=""/>
+      <w:lvlJc w:val="left"/>
+      <w:pPr>
+        <w:tabs>
+          <w:tab w:val="num" w:pos="5760"/>
+        </w:tabs>
+        <w:ind w:left="5760" w:hanging="360"/>
+      </w:pPr>
+      <w:rPr>
+        <w:rFonts w:ascii="Wingdings" w:hAnsi="Wingdings" w:hint="default"/>
+        <w:sz w:val="20"/>
+      </w:rPr>
+    </w:lvl>
+    <w:lvl w:ilvl="8" w:tentative="1">
+      <w:start w:val="1"/>
+      <w:numFmt w:val="bullet"/>
+      <w:lvlText w:val=""/>
+      <w:lvlJc w:val="left"/>
+      <w:pPr>
+        <w:tabs>
+          <w:tab w:val="num" w:pos="6480"/>
+        </w:tabs>
+        <w:ind w:left="6480" w:hanging="360"/>
+      </w:pPr>
+      <w:rPr>
+        <w:rFonts w:ascii="Wingdings" w:hAnsi="Wingdings" w:hint="default"/>
+        <w:sz w:val="20"/>
+      </w:rPr>
+    </w:lvl>
+  </w:abstractNum>
+  <w:abstractNum w:abstractNumId="12" w15:restartNumberingAfterBreak="0">
+    <w:nsid w:val="54CF4DD4"/>
+    <w:multiLevelType w:val="multilevel"/>
+    <w:tmpl w:val="06E0FC2C"/>
     <w:lvl w:ilvl="0">
       <w:start w:val="1"/>
       <w:numFmt w:val="bullet"/>
@@ -2379,6 +2825,9 @@
   </w:num>
   <w:num w:numId="12" w16cid:durableId="1735271426">
     <w:abstractNumId w:val="9"/>
+  </w:num>
+  <w:num w:numId="13" w16cid:durableId="1779522467">
+    <w:abstractNumId w:val="12"/>
   </w:num>
 </w:numbering>
 </file>

</xml_diff>